<commit_message>
Work done on 16/11
</commit_message>
<xml_diff>
--- a/DIW/Proyecto1EV/Documentación.docx
+++ b/DIW/Proyecto1EV/Documentación.docx
@@ -61,7 +61,19 @@
     </w:p>
     <w:p>
       <w:r>
-        <w:t>Solamente hay un color principal, que va cambiando según la elección del usuario. Puede escoger entre los cinco siguientes</w:t>
+        <w:t xml:space="preserve">Solamente hay </w:t>
+      </w:r>
+      <w:r>
+        <w:rPr>
+          <w:b/>
+        </w:rPr>
+        <w:t>un color principal</w:t>
+      </w:r>
+      <w:r>
+        <w:t>, que va cambiando según la elección del usuario. Puede escoger entre los cinco siguientes</w:t>
+      </w:r>
+      <w:r>
+        <w:t>:</w:t>
       </w:r>
     </w:p>
     <w:p>
@@ -806,13 +818,18 @@
     <w:p/>
     <w:p>
       <w:r>
-        <w:t>Como colores de fondo, se han escogido dos tonos de grises, ya que en un principio el tema de la web es oscuro. Sin embargo, más adelante se podrá escoger entre tema oscuro y claro.</w:t>
+        <w:t>Como colores de fondo, se han escogido dos tonos de grises, ya que en un principio el tema de la web es oscuro. Sin embargo, más adelante se podrá es</w:t>
+      </w:r>
+      <w:r>
+        <w:t>coger entre tema oscuro y claro.</w:t>
       </w:r>
     </w:p>
     <w:p>
-      <w:bookmarkStart w:id="0" w:name="_GoBack"/>
-      <w:bookmarkEnd w:id="0"/>
-      <w:r>
+      <w:r>
+        <w:rPr>
+          <w:noProof/>
+          <w:lang w:val="eu-ES" w:eastAsia="eu-ES"/>
+        </w:rPr>
         <mc:AlternateContent>
           <mc:Choice Requires="wps">
             <w:drawing>
@@ -822,7 +839,7 @@
                   <wp:posOffset>1057275</wp:posOffset>
                 </wp:positionH>
                 <wp:positionV relativeFrom="paragraph">
-                  <wp:posOffset>228600</wp:posOffset>
+                  <wp:posOffset>8890</wp:posOffset>
                 </wp:positionV>
                 <wp:extent cx="1743075" cy="942975"/>
                 <wp:effectExtent l="0" t="0" r="28575" b="28575"/>
@@ -884,19 +901,11 @@
                                 <w:color w:val="FFFFFF" w:themeColor="background1"/>
                               </w:rPr>
                             </w:pPr>
-                            <w:proofErr w:type="gramStart"/>
                             <w:r>
                               <w:rPr>
                                 <w:color w:val="FFFFFF" w:themeColor="background1"/>
                               </w:rPr>
-                              <w:t>rgb(</w:t>
-                            </w:r>
-                            <w:proofErr w:type="gramEnd"/>
-                            <w:r>
-                              <w:rPr>
-                                <w:color w:val="FFFFFF" w:themeColor="background1"/>
-                              </w:rPr>
-                              <w:t>31, 28, 30)</w:t>
+                              <w:t>rgb(31, 28, 30)</w:t>
                             </w:r>
                           </w:p>
                         </w:txbxContent>
@@ -918,7 +927,7 @@
           </mc:Choice>
           <mc:Fallback>
             <w:pict>
-              <v:roundrect w14:anchorId="06CB12EB" id="Rectángulo redondeado 9" o:spid="_x0000_s1031" style="position:absolute;margin-left:83.25pt;margin-top:18pt;width:137.25pt;height:74.25pt;z-index:251670528;visibility:visible;mso-wrap-style:square;mso-height-percent:0;mso-wrap-distance-left:9pt;mso-wrap-distance-top:0;mso-wrap-distance-right:9pt;mso-wrap-distance-bottom:0;mso-position-horizontal:absolute;mso-position-horizontal-relative:text;mso-position-vertical:absolute;mso-position-vertical-relative:text;mso-height-percent:0;mso-height-relative:margin;v-text-anchor:middle" arcsize="10923f" o:gfxdata="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" fillcolor="#1f1c1e" strokecolor="#1f4d78 [1604]" strokeweight="1pt">
+              <v:roundrect w14:anchorId="06CB12EB" id="Rectángulo redondeado 9" o:spid="_x0000_s1031" style="position:absolute;margin-left:83.25pt;margin-top:.7pt;width:137.25pt;height:74.25pt;z-index:251670528;visibility:visible;mso-wrap-style:square;mso-height-percent:0;mso-wrap-distance-left:9pt;mso-wrap-distance-top:0;mso-wrap-distance-right:9pt;mso-wrap-distance-bottom:0;mso-position-horizontal:absolute;mso-position-horizontal-relative:text;mso-position-vertical:absolute;mso-position-vertical-relative:text;mso-height-percent:0;mso-height-relative:margin;v-text-anchor:middle" arcsize="10923f" o:gfxdata="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" fillcolor="#1f1c1e" strokecolor="#1f4d78 [1604]" strokeweight="1pt">
                 <v:stroke joinstyle="miter"/>
                 <v:textbox>
                   <w:txbxContent>
@@ -943,19 +952,11 @@
                           <w:color w:val="FFFFFF" w:themeColor="background1"/>
                         </w:rPr>
                       </w:pPr>
-                      <w:proofErr w:type="gramStart"/>
                       <w:r>
                         <w:rPr>
                           <w:color w:val="FFFFFF" w:themeColor="background1"/>
                         </w:rPr>
-                        <w:t>rgb(</w:t>
-                      </w:r>
-                      <w:proofErr w:type="gramEnd"/>
-                      <w:r>
-                        <w:rPr>
-                          <w:color w:val="FFFFFF" w:themeColor="background1"/>
-                        </w:rPr>
-                        <w:t>31, 28, 30)</w:t>
+                        <w:t>rgb(31, 28, 30)</w:t>
                       </w:r>
                     </w:p>
                   </w:txbxContent>
@@ -966,6 +967,10 @@
         </mc:AlternateContent>
       </w:r>
       <w:r>
+        <w:rPr>
+          <w:noProof/>
+          <w:lang w:val="eu-ES" w:eastAsia="eu-ES"/>
+        </w:rPr>
         <mc:AlternateContent>
           <mc:Choice Requires="wps">
             <w:drawing>
@@ -975,7 +980,7 @@
                   <wp:posOffset>2933700</wp:posOffset>
                 </wp:positionH>
                 <wp:positionV relativeFrom="paragraph">
-                  <wp:posOffset>228600</wp:posOffset>
+                  <wp:posOffset>8890</wp:posOffset>
                 </wp:positionV>
                 <wp:extent cx="1743075" cy="942975"/>
                 <wp:effectExtent l="0" t="0" r="28575" b="28575"/>
@@ -1037,19 +1042,14 @@
                                 <w:color w:val="FFFFFF" w:themeColor="background1"/>
                               </w:rPr>
                             </w:pPr>
-                            <w:proofErr w:type="gramStart"/>
                             <w:r>
+                              <w:t>rgb</w:t>
+                            </w:r>
+                            <w:r>
                               <w:rPr>
                                 <w:color w:val="FFFFFF" w:themeColor="background1"/>
                               </w:rPr>
-                              <w:t>rgb(</w:t>
-                            </w:r>
-                            <w:proofErr w:type="gramEnd"/>
-                            <w:r>
-                              <w:rPr>
-                                <w:color w:val="FFFFFF" w:themeColor="background1"/>
-                              </w:rPr>
-                              <w:t>79, 72, 72)</w:t>
+                              <w:t>(79, 72, 72)</w:t>
                             </w:r>
                           </w:p>
                         </w:txbxContent>
@@ -1071,7 +1071,7 @@
           </mc:Choice>
           <mc:Fallback>
             <w:pict>
-              <v:roundrect w14:anchorId="2E07A463" id="Rectángulo redondeado 10" o:spid="_x0000_s1032" style="position:absolute;margin-left:231pt;margin-top:18pt;width:137.25pt;height:74.25pt;z-index:251671552;visibility:visible;mso-wrap-style:square;mso-height-percent:0;mso-wrap-distance-left:9pt;mso-wrap-distance-top:0;mso-wrap-distance-right:9pt;mso-wrap-distance-bottom:0;mso-position-horizontal:absolute;mso-position-horizontal-relative:text;mso-position-vertical:absolute;mso-position-vertical-relative:text;mso-height-percent:0;mso-height-relative:margin;v-text-anchor:middle" arcsize="10923f" o:gfxdata="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" fillcolor="#4f4848" strokecolor="#1f4d78 [1604]" strokeweight="1pt">
+              <v:roundrect w14:anchorId="2E07A463" id="Rectángulo redondeado 10" o:spid="_x0000_s1032" style="position:absolute;margin-left:231pt;margin-top:.7pt;width:137.25pt;height:74.25pt;z-index:251671552;visibility:visible;mso-wrap-style:square;mso-height-percent:0;mso-wrap-distance-left:9pt;mso-wrap-distance-top:0;mso-wrap-distance-right:9pt;mso-wrap-distance-bottom:0;mso-position-horizontal:absolute;mso-position-horizontal-relative:text;mso-position-vertical:absolute;mso-position-vertical-relative:text;mso-height-percent:0;mso-height-relative:margin;v-text-anchor:middle" arcsize="10923f" o:gfxdata="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" fillcolor="#4f4848" strokecolor="#1f4d78 [1604]" strokeweight="1pt">
                 <v:stroke joinstyle="miter"/>
                 <v:textbox>
                   <w:txbxContent>
@@ -1096,19 +1096,14 @@
                           <w:color w:val="FFFFFF" w:themeColor="background1"/>
                         </w:rPr>
                       </w:pPr>
-                      <w:proofErr w:type="gramStart"/>
                       <w:r>
+                        <w:t>rgb</w:t>
+                      </w:r>
+                      <w:r>
                         <w:rPr>
                           <w:color w:val="FFFFFF" w:themeColor="background1"/>
                         </w:rPr>
-                        <w:t>rgb(</w:t>
-                      </w:r>
-                      <w:proofErr w:type="gramEnd"/>
-                      <w:r>
-                        <w:rPr>
-                          <w:color w:val="FFFFFF" w:themeColor="background1"/>
-                        </w:rPr>
-                        <w:t>79, 72, 72)</w:t>
+                        <w:t>(79, 72, 72)</w:t>
                       </w:r>
                     </w:p>
                   </w:txbxContent>
@@ -1118,6 +1113,42 @@
           </mc:Fallback>
         </mc:AlternateContent>
       </w:r>
+    </w:p>
+    <w:p/>
+    <w:p/>
+    <w:p/>
+    <w:p>
+      <w:r>
+        <w:rPr>
+          <w:b/>
+        </w:rPr>
+        <w:t xml:space="preserve">Elección de colores: </w:t>
+      </w:r>
+      <w:r>
+        <w:t xml:space="preserve">Se han escogido estos tonos coloridos y suaves, comúnmente conocidos como tonos “pastel”, con el fin de no hacer algo demasiado llamativo, pero que sí dé una apariencia concreta y que no se olvide fácilmente. Se le ha dado la capacidad de elección del color principal al usuario, para que así cambie al gusto. </w:t>
+      </w:r>
+    </w:p>
+    <w:p>
+      <w:r>
+        <w:rPr>
+          <w:b/>
+        </w:rPr>
+        <w:t>Fuente</w:t>
+      </w:r>
+      <w:r>
+        <w:rPr>
+          <w:b/>
+        </w:rPr>
+        <w:t xml:space="preserve">: </w:t>
+      </w:r>
+      <w:r>
+        <w:t>No ha cambiado respecto a la que viene por defecto, lo único que se ha hecho con ella ha sido darle color blanco o negro dependiendo del fondo, con el fin de hacerla lo más legible posible.</w:t>
+      </w:r>
+      <w:r>
+        <w:t xml:space="preserve"> Su grosor cambia dependiendo del énfasis del texto. El tamaño de la fuente es estándar.</w:t>
+      </w:r>
+      <w:bookmarkStart w:id="0" w:name="_GoBack"/>
+      <w:bookmarkEnd w:id="0"/>
     </w:p>
     <w:sectPr>
       <w:pgSz w:w="11906" w:h="16838"/>
@@ -1572,7 +1603,6 @@
   <w:style w:type="character" w:default="1" w:styleId="Fuentedeprrafopredeter">
     <w:name w:val="Default Paragraph Font"/>
     <w:uiPriority w:val="1"/>
-    <w:semiHidden/>
     <w:unhideWhenUsed/>
   </w:style>
   <w:style w:type="table" w:default="1" w:styleId="Tablanormal">

</xml_diff>